<commit_message>
Edited after Udacity Feedback
</commit_message>
<xml_diff>
--- a/Burgess Resume 2015.docx
+++ b/Burgess Resume 2015.docx
@@ -10,7 +10,7 @@
         <w:spacing w:after="0" w:line="240" w:lineRule="auto"/>
         <w:rPr>
           <w:b/>
-          <w:color w:val="4F81BD" w:themeColor="accent1"/>
+          <w:color w:val="00B0F0"/>
           <w:sz w:val="36"/>
           <w:szCs w:val="36"/>
         </w:rPr>
@@ -18,7 +18,7 @@
       <w:r>
         <w:rPr>
           <w:b/>
-          <w:color w:val="4F81BD" w:themeColor="accent1"/>
+          <w:color w:val="00B0F0"/>
           <w:sz w:val="36"/>
           <w:szCs w:val="36"/>
         </w:rPr>
@@ -44,7 +44,7 @@
       <w:r>
         <w:t xml:space="preserve"> Email: </w:t>
       </w:r>
-      <w:hyperlink r:id="rId6" w:history="1">
+      <w:hyperlink r:id="rId7" w:history="1">
         <w:r>
           <w:rPr>
             <w:rStyle w:val="Hyperlink"/>
@@ -73,22 +73,15 @@
         </w:rPr>
         <w:t>@</w:t>
       </w:r>
-      <w:hyperlink r:id="rId7" w:history="1">
-        <w:proofErr w:type="spellStart"/>
+      <w:hyperlink r:id="rId8" w:history="1">
         <w:r>
           <w:rPr>
             <w:rStyle w:val="Hyperlink"/>
-            <w:rFonts w:ascii="Calibri" w:hAnsi="Calibri" w:cs="Helvetica"/>
           </w:rPr>
-          <w:t>ijimmyneutron</w:t>
+          <w:t>cdotburgess</w:t>
         </w:r>
-        <w:proofErr w:type="spellEnd"/>
       </w:hyperlink>
       <w:r>
-        <w:rPr>
-          <w:rFonts w:ascii="Calibri" w:hAnsi="Calibri" w:cs="Helvetica"/>
-          <w:color w:val="262626"/>
-        </w:rPr>
         <w:t xml:space="preserve"> </w:t>
       </w:r>
       <w:r>
@@ -97,30 +90,20 @@
         </w:rPr>
         <w:t xml:space="preserve">● </w:t>
       </w:r>
-      <w:proofErr w:type="spellStart"/>
       <w:r>
         <w:rPr>
           <w:rFonts w:ascii="Calibri" w:hAnsi="Calibri" w:cs="Arial"/>
         </w:rPr>
-        <w:t>GitHub</w:t>
-      </w:r>
-      <w:proofErr w:type="spellEnd"/>
-      <w:r>
-        <w:rPr>
-          <w:rFonts w:ascii="Calibri" w:hAnsi="Calibri" w:cs="Arial"/>
-        </w:rPr>
-        <w:t>: @</w:t>
-      </w:r>
-      <w:hyperlink r:id="rId8" w:history="1">
-        <w:proofErr w:type="spellStart"/>
+        <w:t>GitHub: @</w:t>
+      </w:r>
+      <w:hyperlink r:id="rId9" w:history="1">
         <w:r>
           <w:rPr>
             <w:rStyle w:val="Hyperlink"/>
             <w:rFonts w:ascii="Calibri" w:hAnsi="Calibri" w:cs="Arial"/>
           </w:rPr>
-          <w:t>abersparky</w:t>
+          <w:t>cdotburgess</w:t>
         </w:r>
-        <w:proofErr w:type="spellEnd"/>
       </w:hyperlink>
     </w:p>
     <w:p>
@@ -133,19 +116,39 @@
         <w:spacing w:after="0"/>
         <w:rPr>
           <w:b/>
-          <w:color w:val="4F81BD" w:themeColor="accent1"/>
+          <w:color w:val="00B0F0"/>
           <w:sz w:val="24"/>
           <w:szCs w:val="24"/>
         </w:rPr>
       </w:pPr>
-      <w:r>
-        <w:rPr>
-          <w:b/>
-          <w:color w:val="4F81BD" w:themeColor="accent1"/>
+      <w:bookmarkStart w:id="0" w:name="_GoBack"/>
+      <w:bookmarkEnd w:id="0"/>
+      <w:r>
+        <w:rPr>
+          <w:b/>
+          <w:color w:val="00B0F0"/>
           <w:sz w:val="24"/>
           <w:szCs w:val="24"/>
         </w:rPr>
-        <w:t>KEY COMPETANCIES:</w:t>
+        <w:t xml:space="preserve">KEY </w:t>
+      </w:r>
+      <w:r>
+        <w:rPr>
+          <w:b/>
+          <w:color w:val="00B0F0"/>
+          <w:sz w:val="24"/>
+          <w:szCs w:val="24"/>
+        </w:rPr>
+        <w:t>COMPETENCIES</w:t>
+      </w:r>
+      <w:r>
+        <w:rPr>
+          <w:b/>
+          <w:color w:val="00B0F0"/>
+          <w:sz w:val="24"/>
+          <w:szCs w:val="24"/>
+        </w:rPr>
+        <w:t>:</w:t>
       </w:r>
     </w:p>
     <w:p>
@@ -157,33 +160,61 @@
         </w:numPr>
         <w:spacing w:after="0"/>
         <w:rPr>
-          <w:sz w:val="24"/>
           <w:szCs w:val="24"/>
         </w:rPr>
       </w:pPr>
       <w:r>
         <w:rPr>
-          <w:sz w:val="24"/>
           <w:szCs w:val="24"/>
         </w:rPr>
-        <w:t>Programming Languages and IDEs: Swift</w:t>
-      </w:r>
-      <w:r>
-        <w:rPr>
-          <w:sz w:val="24"/>
+        <w:t xml:space="preserve">Programming Languages and IDEs: Swift, C++, </w:t>
+      </w:r>
+      <w:proofErr w:type="spellStart"/>
+      <w:r>
+        <w:rPr>
           <w:szCs w:val="24"/>
         </w:rPr>
-        <w:t xml:space="preserve">, C++, </w:t>
-      </w:r>
-      <w:proofErr w:type="spellStart"/>
-      <w:r>
-        <w:rPr>
-          <w:sz w:val="24"/>
+        <w:t>Xcode</w:t>
+      </w:r>
+      <w:proofErr w:type="spellEnd"/>
+    </w:p>
+    <w:p>
+      <w:pPr>
+        <w:pStyle w:val="ListParagraph"/>
+        <w:numPr>
+          <w:ilvl w:val="0"/>
+          <w:numId w:val="7"/>
+        </w:numPr>
+        <w:spacing w:after="0"/>
+        <w:rPr>
           <w:szCs w:val="24"/>
         </w:rPr>
-        <w:t>Xcode</w:t>
-      </w:r>
-      <w:proofErr w:type="spellEnd"/>
+      </w:pPr>
+      <w:r>
+        <w:rPr>
+          <w:szCs w:val="24"/>
+        </w:rPr>
+        <w:t xml:space="preserve">Continually develops highly competitive and advanced skills </w:t>
+      </w:r>
+    </w:p>
+    <w:p>
+      <w:pPr>
+        <w:pStyle w:val="ListParagraph"/>
+        <w:numPr>
+          <w:ilvl w:val="0"/>
+          <w:numId w:val="7"/>
+        </w:numPr>
+        <w:spacing w:after="0"/>
+        <w:rPr>
+          <w:szCs w:val="24"/>
+        </w:rPr>
+      </w:pPr>
+      <w:r>
+        <w:rPr>
+          <w:szCs w:val="24"/>
+        </w:rPr>
+        <w:t>Builds relationships and strategically collaborates across workgroups to achieve mutual outcomes</w:t>
+      </w:r>
     </w:p>
     <w:p>
       <w:pPr>
@@ -201,7 +232,7 @@
         <w:spacing w:after="0"/>
         <w:rPr>
           <w:b/>
-          <w:color w:val="4F81BD" w:themeColor="accent1"/>
+          <w:color w:val="00B0F0"/>
           <w:sz w:val="24"/>
           <w:szCs w:val="24"/>
         </w:rPr>
@@ -209,7 +240,7 @@
       <w:r>
         <w:rPr>
           <w:b/>
-          <w:color w:val="4F81BD" w:themeColor="accent1"/>
+          <w:color w:val="00B0F0"/>
           <w:sz w:val="24"/>
           <w:szCs w:val="24"/>
         </w:rPr>
@@ -261,7 +292,13 @@
         </w:rPr>
       </w:pPr>
       <w:r>
-        <w:t xml:space="preserve">Develop strong client relationships in order to strategically manage advanced mobility applications and services. </w:t>
+        <w:t>Develop strong client relationships in order to strategically manage advanced mobi</w:t>
+      </w:r>
+      <w:r>
+        <w:t>lity applications and services</w:t>
+      </w:r>
+      <w:r>
+        <w:t xml:space="preserve"> while also identifying opportunities to increase revenue</w:t>
       </w:r>
     </w:p>
     <w:p>
@@ -275,12 +312,9 @@
           <w:tab w:val="right" w:pos="9360"/>
         </w:tabs>
         <w:spacing w:after="0"/>
-        <w:rPr>
-          <w:b/>
-        </w:rPr>
-      </w:pPr>
-      <w:r>
-        <w:t>Identify opportunities to increase revenue while enhancing the customer experience.</w:t>
+      </w:pPr>
+      <w:r>
+        <w:t>Lead project development and functional consultant teams during project implementation/support/change activities</w:t>
       </w:r>
     </w:p>
     <w:p>
@@ -296,7 +330,16 @@
         <w:spacing w:after="0"/>
       </w:pPr>
       <w:r>
-        <w:t>Collaborate with sales, network, operations, marketing, and vendors to develop customer specific action plans to help facilitate implementation, drive adoption, resolve service escalations and maintain lifecycle management of mobility applications and wireless data solutions.</w:t>
+        <w:t>Collaborate with sales, network, operations, marketing, and vendors to develop customer specific action plans to help facilitate implementation, drive adoption, resolve service escalations</w:t>
+      </w:r>
+      <w:r>
+        <w:t>,</w:t>
+      </w:r>
+      <w:r>
+        <w:t xml:space="preserve"> and maintain lifecycle management of mobility applicati</w:t>
+      </w:r>
+      <w:r>
+        <w:t>ons and wireless data solutions</w:t>
       </w:r>
     </w:p>
     <w:p>
@@ -308,13 +351,25 @@
         </w:numPr>
       </w:pPr>
       <w:r>
-        <w:t xml:space="preserve">Develop, document, and share best practices for service management for managing mobility applications solutions, detailing the significant approach used to resolve </w:t>
+        <w:t xml:space="preserve">Develop, document, and share best practices for </w:t>
+      </w:r>
+      <w:r>
+        <w:t>S</w:t>
+      </w:r>
+      <w:r>
+        <w:t xml:space="preserve">ervice </w:t>
+      </w:r>
+      <w:r>
+        <w:t>M</w:t>
+      </w:r>
+      <w:r>
+        <w:t xml:space="preserve">anagement for managing mobility applications solutions, detailing the significant approach used to resolve </w:t>
       </w:r>
       <w:r>
         <w:t>business-impacting</w:t>
       </w:r>
       <w:r>
-        <w:t xml:space="preserve"> issues.</w:t>
+        <w:t xml:space="preserve"> issues</w:t>
       </w:r>
     </w:p>
     <w:p>
@@ -330,7 +385,16 @@
         <w:spacing w:after="0"/>
       </w:pPr>
       <w:r>
-        <w:t>Lead project development and functional consultant teams during project implementation/support/change activities.</w:t>
+        <w:t>Act</w:t>
+      </w:r>
+      <w:r>
+        <w:t xml:space="preserve"> as In-Charge for </w:t>
+      </w:r>
+      <w:r>
+        <w:t>Associate Director</w:t>
+      </w:r>
+      <w:r>
+        <w:t xml:space="preserve"> when needed</w:t>
       </w:r>
     </w:p>
     <w:p>
@@ -350,6 +414,9 @@
           <w:tab w:val="right" w:pos="10620"/>
         </w:tabs>
         <w:spacing w:after="0"/>
+        <w:rPr>
+          <w:i/>
+        </w:rPr>
       </w:pPr>
       <w:r>
         <w:rPr>
@@ -371,6 +438,34 @@
           <w:i/>
         </w:rPr>
         <w:t>June 2013</w:t>
+      </w:r>
+    </w:p>
+    <w:p>
+      <w:pPr>
+        <w:pStyle w:val="ListParagraph"/>
+        <w:numPr>
+          <w:ilvl w:val="0"/>
+          <w:numId w:val="9"/>
+        </w:numPr>
+        <w:tabs>
+          <w:tab w:val="right" w:pos="10620"/>
+        </w:tabs>
+        <w:spacing w:after="0"/>
+      </w:pPr>
+      <w:r>
+        <w:t xml:space="preserve">Customer facing role responsible for all post-sales support and end-to-end experience </w:t>
+      </w:r>
+      <w:r>
+        <w:t xml:space="preserve">for a </w:t>
+      </w:r>
+      <w:r>
+        <w:t xml:space="preserve">dedicated </w:t>
+      </w:r>
+      <w:r>
+        <w:t>portfolio of</w:t>
+      </w:r>
+      <w:r>
+        <w:t xml:space="preserve"> AT&amp;T’s largest multinational customers throughout the world. </w:t>
       </w:r>
     </w:p>
     <w:p>
@@ -384,15 +479,33 @@
           <w:tab w:val="right" w:pos="9360"/>
         </w:tabs>
         <w:spacing w:after="0"/>
-        <w:rPr>
-          <w:highlight w:val="yellow"/>
-        </w:rPr>
-      </w:pPr>
-      <w:r>
-        <w:rPr>
-          <w:highlight w:val="yellow"/>
-        </w:rPr>
-        <w:t>Top 5% Performer in Signature Client Group West Organization in 2012</w:t>
+      </w:pPr>
+      <w:r>
+        <w:t xml:space="preserve">Consistently performed in the </w:t>
+      </w:r>
+      <w:r>
+        <w:t xml:space="preserve">Top 5% </w:t>
+      </w:r>
+      <w:r>
+        <w:t>of the</w:t>
+      </w:r>
+      <w:r>
+        <w:t xml:space="preserve"> Signature Client</w:t>
+      </w:r>
+      <w:r>
+        <w:t xml:space="preserve"> Group West Organization</w:t>
+      </w:r>
+      <w:r>
+        <w:t xml:space="preserve"> and received </w:t>
+      </w:r>
+      <w:r>
+        <w:t xml:space="preserve">Far Exceeds and Role Model </w:t>
+      </w:r>
+      <w:r>
+        <w:t xml:space="preserve">Performance </w:t>
+      </w:r>
+      <w:r>
+        <w:t xml:space="preserve">Ratings </w:t>
       </w:r>
     </w:p>
     <w:p>
@@ -406,15 +519,9 @@
           <w:tab w:val="right" w:pos="9360"/>
         </w:tabs>
         <w:spacing w:after="0"/>
-        <w:rPr>
-          <w:highlight w:val="yellow"/>
-        </w:rPr>
-      </w:pPr>
-      <w:r>
-        <w:rPr>
-          <w:highlight w:val="yellow"/>
-        </w:rPr>
-        <w:t>Received Far Exceeds and Role Model Ratings for 2012 Performance Year</w:t>
+      </w:pPr>
+      <w:r>
+        <w:t>Nominated as a Six Sigma Black Belt Candidate</w:t>
       </w:r>
     </w:p>
     <w:p>
@@ -428,16 +535,669 @@
           <w:tab w:val="right" w:pos="9360"/>
         </w:tabs>
         <w:spacing w:after="0"/>
-        <w:rPr>
-          <w:highlight w:val="yellow"/>
-        </w:rPr>
-      </w:pPr>
-      <w:r>
-        <w:rPr>
-          <w:highlight w:val="yellow"/>
-        </w:rPr>
-        <w:t>Nominated as a Six Sigma Black Belt Candidate</w:t>
-      </w:r>
+      </w:pPr>
+      <w:r>
+        <w:t>Acted as In-Charge for Area Manager when needed</w:t>
+      </w:r>
+      <w:r>
+        <w:t xml:space="preserve"> </w:t>
+      </w:r>
+    </w:p>
+    <w:p>
+      <w:pPr>
+        <w:tabs>
+          <w:tab w:val="right" w:pos="9360"/>
+        </w:tabs>
+        <w:spacing w:after="0"/>
+      </w:pPr>
+    </w:p>
+    <w:p>
+      <w:pPr>
+        <w:tabs>
+          <w:tab w:val="right" w:pos="10620"/>
+        </w:tabs>
+        <w:spacing w:after="0"/>
+      </w:pPr>
+      <w:r>
+        <w:rPr>
+          <w:b/>
+        </w:rPr>
+        <w:t xml:space="preserve">Retail Sales Consultant, </w:t>
+      </w:r>
+      <w:r>
+        <w:rPr>
+          <w:b/>
+        </w:rPr>
+        <w:t>AT&amp;T Wireless</w:t>
+      </w:r>
+      <w:r>
+        <w:rPr>
+          <w:b/>
+        </w:rPr>
+        <w:t>/Cingular Wireless</w:t>
+      </w:r>
+      <w:r>
+        <w:rPr>
+          <w:b/>
+        </w:rPr>
+        <w:t>, Washington, DC</w:t>
+      </w:r>
+      <w:r>
+        <w:tab/>
+      </w:r>
+      <w:r>
+        <w:rPr>
+          <w:i/>
+        </w:rPr>
+        <w:t>March 2004 to March 2006</w:t>
+      </w:r>
+    </w:p>
+    <w:p>
+      <w:pPr>
+        <w:pStyle w:val="ListParagraph"/>
+        <w:numPr>
+          <w:ilvl w:val="0"/>
+          <w:numId w:val="3"/>
+        </w:numPr>
+        <w:tabs>
+          <w:tab w:val="right" w:pos="9360"/>
+        </w:tabs>
+        <w:spacing w:after="0"/>
+      </w:pPr>
+      <w:r>
+        <w:t>Supported Store Manager as Acting Assistant Manager with day-to-day operations</w:t>
+      </w:r>
+      <w:r>
+        <w:t xml:space="preserve"> while meeting sales goals</w:t>
+      </w:r>
+    </w:p>
+    <w:p>
+      <w:pPr>
+        <w:pStyle w:val="ListParagraph"/>
+        <w:numPr>
+          <w:ilvl w:val="0"/>
+          <w:numId w:val="3"/>
+        </w:numPr>
+        <w:tabs>
+          <w:tab w:val="right" w:pos="9360"/>
+        </w:tabs>
+        <w:spacing w:after="0"/>
+      </w:pPr>
+      <w:r>
+        <w:t>Specialized in knowledge of data products and services</w:t>
+      </w:r>
+    </w:p>
+    <w:p>
+      <w:pPr>
+        <w:tabs>
+          <w:tab w:val="right" w:pos="9360"/>
+        </w:tabs>
+        <w:spacing w:after="0"/>
+      </w:pPr>
+    </w:p>
+    <w:p>
+      <w:pPr>
+        <w:tabs>
+          <w:tab w:val="right" w:pos="9360"/>
+        </w:tabs>
+        <w:spacing w:after="0"/>
+        <w:rPr>
+          <w:b/>
+          <w:color w:val="00B0F0"/>
+          <w:sz w:val="24"/>
+          <w:szCs w:val="24"/>
+        </w:rPr>
+      </w:pPr>
+      <w:r>
+        <w:rPr>
+          <w:b/>
+          <w:color w:val="00B0F0"/>
+          <w:sz w:val="24"/>
+          <w:szCs w:val="24"/>
+        </w:rPr>
+        <w:t>EDUCATION:</w:t>
+      </w:r>
+    </w:p>
+    <w:p>
+      <w:pPr>
+        <w:tabs>
+          <w:tab w:val="right" w:pos="10620"/>
+        </w:tabs>
+        <w:spacing w:after="0"/>
+        <w:rPr>
+          <w:b/>
+        </w:rPr>
+      </w:pPr>
+      <w:r>
+        <w:rPr>
+          <w:b/>
+        </w:rPr>
+        <w:t>B.S</w:t>
+      </w:r>
+      <w:r>
+        <w:rPr>
+          <w:b/>
+        </w:rPr>
+        <w:t>.</w:t>
+      </w:r>
+      <w:r>
+        <w:rPr>
+          <w:b/>
+        </w:rPr>
+        <w:t xml:space="preserve"> in</w:t>
+      </w:r>
+      <w:r>
+        <w:rPr>
+          <w:b/>
+        </w:rPr>
+        <w:t xml:space="preserve"> </w:t>
+      </w:r>
+      <w:r>
+        <w:rPr>
+          <w:b/>
+        </w:rPr>
+        <w:t>Computer Science</w:t>
+      </w:r>
+      <w:r>
+        <w:t>, University of Nevada Las Vegas</w:t>
+      </w:r>
+      <w:r>
+        <w:rPr>
+          <w:i/>
+        </w:rPr>
+        <w:t xml:space="preserve"> </w:t>
+      </w:r>
+      <w:r>
+        <w:rPr>
+          <w:i/>
+        </w:rPr>
+        <w:tab/>
+        <w:t>August 2013</w:t>
+      </w:r>
+      <w:r>
+        <w:rPr>
+          <w:i/>
+        </w:rPr>
+        <w:t xml:space="preserve"> to May 201</w:t>
+      </w:r>
+      <w:r>
+        <w:rPr>
+          <w:i/>
+        </w:rPr>
+        <w:t>7</w:t>
+      </w:r>
+      <w:r>
+        <w:rPr>
+          <w:i/>
+        </w:rPr>
+        <w:t xml:space="preserve"> (</w:t>
+      </w:r>
+      <w:r>
+        <w:rPr>
+          <w:i/>
+        </w:rPr>
+        <w:t>Expected</w:t>
+      </w:r>
+      <w:r>
+        <w:rPr>
+          <w:i/>
+        </w:rPr>
+        <w:t>)</w:t>
+      </w:r>
+    </w:p>
+    <w:p>
+      <w:pPr>
+        <w:tabs>
+          <w:tab w:val="right" w:pos="10620"/>
+        </w:tabs>
+        <w:spacing w:after="0"/>
+      </w:pPr>
+      <w:proofErr w:type="gramStart"/>
+      <w:r>
+        <w:rPr>
+          <w:b/>
+        </w:rPr>
+        <w:t>iOS</w:t>
+      </w:r>
+      <w:proofErr w:type="gramEnd"/>
+      <w:r>
+        <w:rPr>
+          <w:b/>
+        </w:rPr>
+        <w:t xml:space="preserve"> </w:t>
+      </w:r>
+      <w:proofErr w:type="spellStart"/>
+      <w:r>
+        <w:rPr>
+          <w:b/>
+        </w:rPr>
+        <w:t>Nanodegree</w:t>
+      </w:r>
+      <w:proofErr w:type="spellEnd"/>
+      <w:r>
+        <w:t xml:space="preserve">, </w:t>
+      </w:r>
+      <w:proofErr w:type="spellStart"/>
+      <w:r>
+        <w:t>Udacity</w:t>
+      </w:r>
+      <w:proofErr w:type="spellEnd"/>
+      <w:r>
+        <w:tab/>
+      </w:r>
+      <w:r>
+        <w:rPr>
+          <w:i/>
+        </w:rPr>
+        <w:t>March</w:t>
+      </w:r>
+      <w:r>
+        <w:rPr>
+          <w:i/>
+        </w:rPr>
+        <w:t xml:space="preserve"> 201</w:t>
+      </w:r>
+      <w:r>
+        <w:rPr>
+          <w:i/>
+        </w:rPr>
+        <w:t>5</w:t>
+      </w:r>
+      <w:r>
+        <w:rPr>
+          <w:i/>
+        </w:rPr>
+        <w:t xml:space="preserve"> to </w:t>
+      </w:r>
+      <w:r>
+        <w:rPr>
+          <w:i/>
+        </w:rPr>
+        <w:t>November 2015 (</w:t>
+      </w:r>
+      <w:r>
+        <w:rPr>
+          <w:i/>
+        </w:rPr>
+        <w:t>Expected</w:t>
+      </w:r>
+      <w:r>
+        <w:rPr>
+          <w:i/>
+        </w:rPr>
+        <w:t>)</w:t>
+      </w:r>
+      <w:r>
+        <w:br/>
+      </w:r>
+      <w:r>
+        <w:rPr>
+          <w:b/>
+        </w:rPr>
+        <w:t>Associate of Arts</w:t>
+      </w:r>
+      <w:r>
+        <w:rPr>
+          <w:b/>
+        </w:rPr>
+        <w:t xml:space="preserve">, </w:t>
+      </w:r>
+      <w:r>
+        <w:rPr>
+          <w:b/>
+        </w:rPr>
+        <w:t>High Honors</w:t>
+      </w:r>
+      <w:r>
+        <w:t>,</w:t>
+      </w:r>
+      <w:r>
+        <w:t xml:space="preserve"> College of Southern Nevada</w:t>
+      </w:r>
+      <w:r>
+        <w:tab/>
+      </w:r>
+      <w:r>
+        <w:rPr>
+          <w:i/>
+        </w:rPr>
+        <w:t>January 2011 to May 2013</w:t>
+      </w:r>
+    </w:p>
+    <w:p>
+      <w:pPr>
+        <w:pStyle w:val="ListParagraph"/>
+        <w:numPr>
+          <w:ilvl w:val="0"/>
+          <w:numId w:val="8"/>
+        </w:numPr>
+        <w:tabs>
+          <w:tab w:val="right" w:pos="10620"/>
+        </w:tabs>
+        <w:spacing w:after="0"/>
+      </w:pPr>
+      <w:r>
+        <w:t>Phi Theta Kappa Honor Society</w:t>
+      </w:r>
+    </w:p>
+    <w:p>
+      <w:pPr>
+        <w:tabs>
+          <w:tab w:val="right" w:pos="10620"/>
+        </w:tabs>
+        <w:spacing w:after="0"/>
+      </w:pPr>
+    </w:p>
+    <w:p>
+      <w:pPr>
+        <w:spacing w:after="0"/>
+        <w:rPr>
+          <w:b/>
+          <w:color w:val="00B0F0"/>
+          <w:sz w:val="24"/>
+          <w:szCs w:val="24"/>
+        </w:rPr>
+      </w:pPr>
+      <w:r>
+        <w:rPr>
+          <w:b/>
+          <w:color w:val="00B0F0"/>
+          <w:sz w:val="24"/>
+          <w:szCs w:val="24"/>
+        </w:rPr>
+        <w:t>CERTIFICATIONS</w:t>
+      </w:r>
+      <w:r>
+        <w:rPr>
+          <w:b/>
+          <w:color w:val="00B0F0"/>
+          <w:sz w:val="24"/>
+          <w:szCs w:val="24"/>
+        </w:rPr>
+        <w:t xml:space="preserve"> AND ACCOMPLISHMENTS</w:t>
+      </w:r>
+      <w:r>
+        <w:rPr>
+          <w:b/>
+          <w:color w:val="00B0F0"/>
+          <w:sz w:val="24"/>
+          <w:szCs w:val="24"/>
+        </w:rPr>
+        <w:t>:</w:t>
+      </w:r>
+    </w:p>
+    <w:p>
+      <w:pPr>
+        <w:pStyle w:val="ListParagraph"/>
+        <w:numPr>
+          <w:ilvl w:val="0"/>
+          <w:numId w:val="8"/>
+        </w:numPr>
+      </w:pPr>
+      <w:r>
+        <w:t>Six Sigma Green Belt &amp; Orange Belt Certifications</w:t>
+      </w:r>
+    </w:p>
+    <w:p>
+      <w:pPr>
+        <w:pStyle w:val="ListParagraph"/>
+        <w:numPr>
+          <w:ilvl w:val="0"/>
+          <w:numId w:val="5"/>
+        </w:numPr>
+        <w:tabs>
+          <w:tab w:val="right" w:pos="9360"/>
+        </w:tabs>
+        <w:spacing w:after="0"/>
+      </w:pPr>
+      <w:r>
+        <w:t>Recognized as an AT&amp;T Global Customer Services Service Hero – June 2010 &amp; June 2011</w:t>
+      </w:r>
+    </w:p>
+    <w:p>
+      <w:pPr>
+        <w:pStyle w:val="ListParagraph"/>
+        <w:numPr>
+          <w:ilvl w:val="0"/>
+          <w:numId w:val="5"/>
+        </w:numPr>
+        <w:tabs>
+          <w:tab w:val="right" w:pos="9360"/>
+        </w:tabs>
+        <w:spacing w:after="0"/>
+      </w:pPr>
+      <w:r>
+        <w:t>Won 2012 3rd Quarter IT Innovation Award for TIP Idea</w:t>
+      </w:r>
+    </w:p>
+    <w:p>
+      <w:pPr>
+        <w:pStyle w:val="ListParagraph"/>
+        <w:numPr>
+          <w:ilvl w:val="0"/>
+          <w:numId w:val="5"/>
+        </w:numPr>
+        <w:tabs>
+          <w:tab w:val="right" w:pos="9360"/>
+        </w:tabs>
+        <w:spacing w:after="0"/>
+      </w:pPr>
+      <w:r>
+        <w:t>Won August 2012 Service Sells Award</w:t>
+      </w:r>
+    </w:p>
+    <w:p>
+      <w:pPr>
+        <w:pStyle w:val="ListParagraph"/>
+        <w:numPr>
+          <w:ilvl w:val="0"/>
+          <w:numId w:val="5"/>
+        </w:numPr>
+        <w:tabs>
+          <w:tab w:val="right" w:pos="9360"/>
+        </w:tabs>
+        <w:spacing w:after="0"/>
+      </w:pPr>
+      <w:r>
+        <w:t>Won 2013 2</w:t>
+      </w:r>
+      <w:r>
+        <w:rPr>
+          <w:vertAlign w:val="superscript"/>
+        </w:rPr>
+        <w:t>nd</w:t>
+      </w:r>
+      <w:r>
+        <w:t xml:space="preserve"> Quarter Service Management White Vest Recognition Award</w:t>
+      </w:r>
+    </w:p>
+    <w:p>
+      <w:pPr>
+        <w:pBdr>
+          <w:bottom w:val="single" w:sz="6" w:space="1" w:color="auto"/>
+        </w:pBdr>
+        <w:spacing w:after="0" w:line="240" w:lineRule="auto"/>
+      </w:pPr>
+    </w:p>
+    <w:p>
+      <w:pPr>
+        <w:tabs>
+          <w:tab w:val="right" w:pos="10620"/>
+        </w:tabs>
+        <w:spacing w:after="0"/>
+      </w:pPr>
+      <w:r>
+        <w:t>--- End Resume ---</w:t>
+      </w:r>
+    </w:p>
+    <w:p>
+      <w:pPr>
+        <w:tabs>
+          <w:tab w:val="right" w:pos="10620"/>
+        </w:tabs>
+        <w:spacing w:after="0"/>
+      </w:pPr>
+    </w:p>
+    <w:p>
+      <w:pPr>
+        <w:tabs>
+          <w:tab w:val="right" w:pos="10620"/>
+        </w:tabs>
+        <w:spacing w:after="0"/>
+        <w:rPr>
+          <w:b/>
+          <w:sz w:val="28"/>
+        </w:rPr>
+      </w:pPr>
+      <w:r>
+        <w:rPr>
+          <w:b/>
+          <w:color w:val="FF0000"/>
+          <w:sz w:val="28"/>
+        </w:rPr>
+        <w:t xml:space="preserve">Note to </w:t>
+      </w:r>
+      <w:proofErr w:type="spellStart"/>
+      <w:r>
+        <w:rPr>
+          <w:b/>
+          <w:color w:val="FF0000"/>
+          <w:sz w:val="28"/>
+        </w:rPr>
+        <w:t>Udacity</w:t>
+      </w:r>
+      <w:proofErr w:type="spellEnd"/>
+      <w:r>
+        <w:rPr>
+          <w:b/>
+          <w:color w:val="FF0000"/>
+          <w:sz w:val="28"/>
+        </w:rPr>
+        <w:t xml:space="preserve"> Reviewer:</w:t>
+      </w:r>
+      <w:r>
+        <w:rPr>
+          <w:b/>
+          <w:sz w:val="28"/>
+        </w:rPr>
+        <w:t xml:space="preserve"> </w:t>
+      </w:r>
+    </w:p>
+    <w:p>
+      <w:pPr>
+        <w:tabs>
+          <w:tab w:val="right" w:pos="10620"/>
+        </w:tabs>
+        <w:spacing w:after="0"/>
+      </w:pPr>
+    </w:p>
+    <w:p>
+      <w:pPr>
+        <w:tabs>
+          <w:tab w:val="right" w:pos="10620"/>
+        </w:tabs>
+        <w:spacing w:after="0"/>
+      </w:pPr>
+      <w:r>
+        <w:t xml:space="preserve">Based on the initial review, I’ve made edits to the Education section as well as added a Key Competencies (skills) section; however, I have some concerns about the “3-4 bullet” requirement. </w:t>
+      </w:r>
+      <w:r>
+        <w:t>Years ago</w:t>
+      </w:r>
+      <w:r>
+        <w:t xml:space="preserve">, I was taught to use </w:t>
+      </w:r>
+      <w:r>
+        <w:t>the Experience</w:t>
+      </w:r>
+      <w:r>
+        <w:t xml:space="preserve"> section to explain </w:t>
+      </w:r>
+      <w:r>
+        <w:t>your job history</w:t>
+      </w:r>
+      <w:r>
+        <w:t xml:space="preserve"> to someone not familiar with the role</w:t>
+      </w:r>
+      <w:r>
+        <w:t>s</w:t>
+      </w:r>
+      <w:r>
+        <w:t xml:space="preserve"> (whether internal or external to my current company). Then more recently, I learned to also include (and include near the top) achievements and areas you excelled. Examples include “Consistently performed in the Top 5%...” etc. </w:t>
+      </w:r>
+      <w:r>
+        <w:t xml:space="preserve">Over the years, this pushed my resume to 2 pages. I’ve heard from numerous sources that 2 pages isn’t a bad thing anymore; but I definitely understand the need to include the most important aspects on the first page. </w:t>
+      </w:r>
+    </w:p>
+    <w:p>
+      <w:pPr>
+        <w:tabs>
+          <w:tab w:val="right" w:pos="10620"/>
+        </w:tabs>
+        <w:spacing w:after="0"/>
+      </w:pPr>
+    </w:p>
+    <w:p>
+      <w:pPr>
+        <w:tabs>
+          <w:tab w:val="right" w:pos="10620"/>
+        </w:tabs>
+        <w:spacing w:after="0"/>
+      </w:pPr>
+      <w:r>
+        <w:t>The challenge I</w:t>
+      </w:r>
+      <w:r>
+        <w:t>’m encountering is</w:t>
+      </w:r>
+      <w:r>
+        <w:t>,</w:t>
+      </w:r>
+      <w:r>
+        <w:t xml:space="preserve"> how </w:t>
+      </w:r>
+      <w:r>
+        <w:t>do I</w:t>
+      </w:r>
+      <w:r>
+        <w:t xml:space="preserve"> explain the jobs </w:t>
+      </w:r>
+      <w:r>
+        <w:rPr>
+          <w:u w:val="single"/>
+        </w:rPr>
+        <w:t>and</w:t>
+      </w:r>
+      <w:r>
+        <w:t xml:space="preserve"> include achievements/examples of results</w:t>
+      </w:r>
+      <w:r>
+        <w:t xml:space="preserve">, but in </w:t>
+      </w:r>
+      <w:proofErr w:type="gramStart"/>
+      <w:r>
+        <w:t>under</w:t>
+      </w:r>
+      <w:proofErr w:type="gramEnd"/>
+      <w:r>
+        <w:t xml:space="preserve"> 4 bullets. Below </w:t>
+      </w:r>
+      <w:proofErr w:type="gramStart"/>
+      <w:r>
+        <w:t>are</w:t>
+      </w:r>
+      <w:proofErr w:type="gramEnd"/>
+      <w:r>
+        <w:t xml:space="preserve"> a list of items I removed from my role as Service Manager, but now I feel that entry on my resume lacks the ability to tell a potential hiring manager what that job was. </w:t>
+      </w:r>
+    </w:p>
+    <w:p>
+      <w:pPr>
+        <w:tabs>
+          <w:tab w:val="right" w:pos="10620"/>
+        </w:tabs>
+        <w:spacing w:after="0"/>
+      </w:pPr>
     </w:p>
     <w:p>
       <w:pPr>
@@ -450,15 +1210,18 @@
           <w:tab w:val="right" w:pos="9360"/>
         </w:tabs>
         <w:spacing w:after="0"/>
-        <w:rPr>
-          <w:highlight w:val="yellow"/>
-        </w:rPr>
-      </w:pPr>
-      <w:r>
-        <w:rPr>
-          <w:highlight w:val="yellow"/>
-        </w:rPr>
-        <w:t>Provide coverage for Area Manager when needed</w:t>
+      </w:pPr>
+      <w:r>
+        <w:t xml:space="preserve">Created &amp; supported the Mobility Service Manager </w:t>
+      </w:r>
+      <w:r>
+        <w:t>Dashboard</w:t>
+      </w:r>
+      <w:r>
+        <w:t xml:space="preserve"> to track account metrics</w:t>
+      </w:r>
+      <w:r>
+        <w:t>; developed additional versions for Area Managers and Directors</w:t>
       </w:r>
     </w:p>
     <w:p>
@@ -474,7 +1237,7 @@
         <w:spacing w:after="0"/>
       </w:pPr>
       <w:r>
-        <w:t>Support AT&amp;T Wholesale &amp; System Integrators Segments within the Signature Client Group</w:t>
+        <w:t xml:space="preserve">Volunteered for additional teams and roles whenever possible, including: MSM Enterprise Customer Newsletter, SCG W Winning Teams (Reporting Improvement, Innovation, &amp; Excel Education), SMILE/TIM Six Sigma Team, MSM New Hire Mentor Team, MSM Mobility Mentor Café Team </w:t>
       </w:r>
     </w:p>
     <w:p>
@@ -490,7 +1253,7 @@
         <w:spacing w:after="0"/>
       </w:pPr>
       <w:r>
-        <w:t>Contract implementation and post-sales support as part of Mobility account team</w:t>
+        <w:t>Facilitated as project manager overseeing various cross functional teams including Premier Enterprise Portal, National Business Services, Select Care, IT, Mobility Maintenance Center, and many others teams to meet complex deadlines for multiple concurrent projects</w:t>
       </w:r>
     </w:p>
     <w:p>
@@ -506,7 +1269,7 @@
         <w:spacing w:after="0"/>
       </w:pPr>
       <w:r>
-        <w:t>Account Management including Root Cause Analysis, Day-to-Day Operations, Escalated Issues Resolve</w:t>
+        <w:t>Extensive experience working with and supporting sales professionals, as well as experience working with cross functional teams and executives, both internally and externally</w:t>
       </w:r>
     </w:p>
     <w:p>
@@ -522,12 +1285,7 @@
         <w:spacing w:after="0"/>
       </w:pPr>
       <w:r>
-        <w:t>Facilitate as project manager overseeing various cross functional teams including Premier Enterprise Portal, National Business Services, Select Care, IT, Mobility Maintenance Center, an</w:t>
-      </w:r>
-      <w:bookmarkStart w:id="0" w:name="_GoBack"/>
-      <w:bookmarkEnd w:id="0"/>
-      <w:r>
-        <w:t>d many others teams to meet complex deadlines for multiple concurrent projects</w:t>
+        <w:t>Subject Matter Expert for numerous topics including: Mobility Systems, Excel, Stewardships, Reporting, &amp; Billing</w:t>
       </w:r>
     </w:p>
     <w:p>
@@ -543,7 +1301,7 @@
         <w:spacing w:after="0"/>
       </w:pPr>
       <w:r>
-        <w:t>Extensive experience working with and supporting sales professionals, as well as experience working with cross functional teams and executives, both internally and externally</w:t>
+        <w:t>Provide customers &amp; leadership with Monthly, Quarterly, and Ad-Hoc reporting on account performance related to Revenue, Churn, and other account metrics</w:t>
       </w:r>
     </w:p>
     <w:p>
@@ -559,13 +1317,7 @@
         <w:spacing w:after="0"/>
       </w:pPr>
       <w:r>
-        <w:t xml:space="preserve">Subject Matter Expert for numerous topics including: </w:t>
-      </w:r>
-      <w:r>
-        <w:t xml:space="preserve">Mobility Systems, </w:t>
-      </w:r>
-      <w:r>
-        <w:t>Excel, Stewardships, Reporting, &amp; Billing</w:t>
+        <w:t>Lead role in implementation of Billing and Premier Online Ordering &amp; Care provisioning</w:t>
       </w:r>
     </w:p>
     <w:p>
@@ -581,319 +1333,26 @@
         <w:spacing w:after="0"/>
       </w:pPr>
       <w:r>
-        <w:t>Provide customers &amp; leadership with Monthly, Quarterly, and Ad-Hoc reporting on account performance related to Revenue, Churn, and other account metrics</w:t>
-      </w:r>
-    </w:p>
-    <w:p>
-      <w:pPr>
-        <w:pStyle w:val="ListParagraph"/>
-        <w:numPr>
-          <w:ilvl w:val="0"/>
-          <w:numId w:val="1"/>
-        </w:numPr>
+        <w:t>Lead point of contact in resolving escalated billing issues, account maintenance, service outages, &amp; all other post-sales activities</w:t>
+      </w:r>
+    </w:p>
+    <w:p>
+      <w:pPr>
         <w:tabs>
           <w:tab w:val="right" w:pos="9360"/>
         </w:tabs>
         <w:spacing w:after="0"/>
       </w:pPr>
-      <w:r>
-        <w:t>Lead role in implementation of Billing and Premier Online Ordering &amp; Care provisioning</w:t>
-      </w:r>
-    </w:p>
-    <w:p>
-      <w:pPr>
-        <w:pStyle w:val="ListParagraph"/>
-        <w:numPr>
-          <w:ilvl w:val="0"/>
-          <w:numId w:val="1"/>
-        </w:numPr>
+    </w:p>
+    <w:p>
+      <w:pPr>
         <w:tabs>
           <w:tab w:val="right" w:pos="9360"/>
         </w:tabs>
         <w:spacing w:after="0"/>
-      </w:pPr>
-      <w:r>
-        <w:t>Lead point of contact in resolving escalated billing issues, account maintenance, service outages, &amp; all other post-sales activities</w:t>
-      </w:r>
-    </w:p>
-    <w:p>
-      <w:pPr>
-        <w:tabs>
-          <w:tab w:val="right" w:pos="9360"/>
-        </w:tabs>
-        <w:spacing w:after="0"/>
-      </w:pPr>
-    </w:p>
-    <w:p>
-      <w:pPr>
-        <w:tabs>
-          <w:tab w:val="right" w:pos="10620"/>
-        </w:tabs>
-        <w:spacing w:after="0"/>
-      </w:pPr>
-      <w:r>
-        <w:rPr>
-          <w:b/>
-        </w:rPr>
-        <w:t xml:space="preserve">Retail Sales Consultant, </w:t>
-      </w:r>
-      <w:r>
-        <w:rPr>
-          <w:b/>
-        </w:rPr>
-        <w:t>AT&amp;T Wireless</w:t>
-      </w:r>
-      <w:r>
-        <w:rPr>
-          <w:b/>
-        </w:rPr>
-        <w:t>/Cingular Wireless</w:t>
-      </w:r>
-      <w:r>
-        <w:rPr>
-          <w:b/>
-        </w:rPr>
-        <w:t>, Washington, DC</w:t>
-      </w:r>
-      <w:r>
-        <w:tab/>
-      </w:r>
-      <w:r>
-        <w:rPr>
-          <w:i/>
-        </w:rPr>
-        <w:t>March 2004 to March 2006</w:t>
-      </w:r>
-    </w:p>
-    <w:p>
-      <w:pPr>
-        <w:pStyle w:val="ListParagraph"/>
-        <w:numPr>
-          <w:ilvl w:val="0"/>
-          <w:numId w:val="3"/>
-        </w:numPr>
-        <w:tabs>
-          <w:tab w:val="right" w:pos="9360"/>
-        </w:tabs>
-        <w:spacing w:after="0"/>
-      </w:pPr>
-      <w:r>
-        <w:t>Assisted manager with day-to-day operations of store</w:t>
-      </w:r>
-      <w:r>
-        <w:t xml:space="preserve"> </w:t>
-      </w:r>
-    </w:p>
-    <w:p>
-      <w:pPr>
-        <w:pStyle w:val="ListParagraph"/>
-        <w:numPr>
-          <w:ilvl w:val="0"/>
-          <w:numId w:val="3"/>
-        </w:numPr>
-        <w:tabs>
-          <w:tab w:val="right" w:pos="9360"/>
-        </w:tabs>
-        <w:spacing w:after="0"/>
-      </w:pPr>
-      <w:r>
-        <w:t>Trained employees on policies and procedures</w:t>
-      </w:r>
-    </w:p>
-    <w:p>
-      <w:pPr>
-        <w:pStyle w:val="ListParagraph"/>
-        <w:numPr>
-          <w:ilvl w:val="0"/>
-          <w:numId w:val="3"/>
-        </w:numPr>
-        <w:tabs>
-          <w:tab w:val="right" w:pos="9360"/>
-        </w:tabs>
-        <w:spacing w:after="0"/>
-      </w:pPr>
-      <w:r>
-        <w:t>Specialized in knowledge of data products and services</w:t>
-      </w:r>
-    </w:p>
-    <w:p>
-      <w:pPr>
-        <w:pStyle w:val="ListParagraph"/>
-        <w:numPr>
-          <w:ilvl w:val="0"/>
-          <w:numId w:val="3"/>
-        </w:numPr>
-        <w:tabs>
-          <w:tab w:val="right" w:pos="9360"/>
-        </w:tabs>
-        <w:spacing w:after="0"/>
-      </w:pPr>
-      <w:r>
-        <w:t>Educated co-workers &amp; customers on various products and services offered</w:t>
-      </w:r>
-    </w:p>
-    <w:p>
-      <w:pPr>
-        <w:tabs>
-          <w:tab w:val="right" w:pos="9360"/>
-        </w:tabs>
-        <w:spacing w:after="0"/>
-      </w:pPr>
-    </w:p>
-    <w:p>
-      <w:pPr>
-        <w:tabs>
-          <w:tab w:val="right" w:pos="9360"/>
-        </w:tabs>
-        <w:spacing w:after="0"/>
-      </w:pPr>
-    </w:p>
-    <w:p>
-      <w:pPr>
-        <w:tabs>
-          <w:tab w:val="right" w:pos="9360"/>
-        </w:tabs>
-        <w:spacing w:after="0"/>
-      </w:pPr>
-    </w:p>
-    <w:p>
-      <w:pPr>
-        <w:pBdr>
-          <w:bottom w:val="single" w:sz="6" w:space="1" w:color="auto"/>
-        </w:pBdr>
-        <w:spacing w:after="0" w:line="240" w:lineRule="auto"/>
-        <w:rPr>
-          <w:b/>
-          <w:color w:val="4F81BD" w:themeColor="accent1"/>
-          <w:sz w:val="36"/>
-          <w:szCs w:val="36"/>
-        </w:rPr>
-      </w:pPr>
-      <w:r>
-        <w:rPr>
-          <w:b/>
-          <w:color w:val="4F81BD" w:themeColor="accent1"/>
-          <w:sz w:val="36"/>
-          <w:szCs w:val="36"/>
-        </w:rPr>
-        <w:t>Christopher L. Burgess</w:t>
-      </w:r>
-    </w:p>
-    <w:p>
-      <w:pPr>
-        <w:spacing w:after="0" w:line="240" w:lineRule="auto"/>
-        <w:rPr>
-          <w:rFonts w:ascii="Calibri" w:hAnsi="Calibri"/>
-        </w:rPr>
-      </w:pPr>
-      <w:r>
-        <w:t xml:space="preserve">Tel: 702-862-6700 </w:t>
-      </w:r>
-      <w:r>
-        <w:rPr>
-          <w:rFonts w:ascii="Arial" w:hAnsi="Arial" w:cs="Arial"/>
-        </w:rPr>
-        <w:t>●</w:t>
-      </w:r>
-      <w:r>
-        <w:t xml:space="preserve"> Email: </w:t>
-      </w:r>
-      <w:hyperlink r:id="rId9" w:history="1">
-        <w:r>
-          <w:rPr>
-            <w:rStyle w:val="Hyperlink"/>
-          </w:rPr>
-          <w:t>cb3750@att.com</w:t>
-        </w:r>
-      </w:hyperlink>
-      <w:r>
-        <w:t xml:space="preserve"> </w:t>
-      </w:r>
-      <w:r>
-        <w:rPr>
-          <w:rFonts w:ascii="Arial" w:hAnsi="Arial" w:cs="Arial"/>
-        </w:rPr>
-        <w:t xml:space="preserve">● </w:t>
-      </w:r>
-      <w:r>
-        <w:rPr>
-          <w:rFonts w:ascii="Calibri" w:hAnsi="Calibri" w:cs="Arial"/>
-        </w:rPr>
-        <w:t xml:space="preserve">LinkedIn: </w:t>
-      </w:r>
-      <w:r>
-        <w:rPr>
-          <w:rFonts w:ascii="Calibri" w:hAnsi="Calibri" w:cs="Arial"/>
-        </w:rPr>
-        <w:t>@</w:t>
-      </w:r>
-      <w:hyperlink r:id="rId10" w:history="1">
-        <w:proofErr w:type="spellStart"/>
-        <w:r>
-          <w:rPr>
-            <w:rStyle w:val="Hyperlink"/>
-            <w:rFonts w:ascii="Calibri" w:hAnsi="Calibri" w:cs="Helvetica"/>
-          </w:rPr>
-          <w:t>ijimmyneutron</w:t>
-        </w:r>
-        <w:proofErr w:type="spellEnd"/>
-      </w:hyperlink>
-      <w:r>
-        <w:rPr>
-          <w:rFonts w:ascii="Calibri" w:hAnsi="Calibri" w:cs="Helvetica"/>
-          <w:color w:val="262626"/>
-        </w:rPr>
-        <w:t xml:space="preserve"> </w:t>
-      </w:r>
-      <w:r>
-        <w:rPr>
-          <w:rFonts w:ascii="Arial" w:hAnsi="Arial" w:cs="Arial"/>
-        </w:rPr>
-        <w:t xml:space="preserve">● </w:t>
-      </w:r>
-      <w:proofErr w:type="spellStart"/>
-      <w:r>
-        <w:rPr>
-          <w:rFonts w:ascii="Calibri" w:hAnsi="Calibri" w:cs="Arial"/>
-        </w:rPr>
-        <w:t>GitHub</w:t>
-      </w:r>
-      <w:proofErr w:type="spellEnd"/>
-      <w:r>
-        <w:rPr>
-          <w:rFonts w:ascii="Calibri" w:hAnsi="Calibri" w:cs="Arial"/>
-        </w:rPr>
-        <w:t>: @</w:t>
-      </w:r>
-      <w:hyperlink r:id="rId11" w:history="1">
-        <w:proofErr w:type="spellStart"/>
-        <w:r>
-          <w:rPr>
-            <w:rStyle w:val="Hyperlink"/>
-            <w:rFonts w:ascii="Calibri" w:hAnsi="Calibri" w:cs="Arial"/>
-          </w:rPr>
-          <w:t>abersparky</w:t>
-        </w:r>
-        <w:proofErr w:type="spellEnd"/>
-      </w:hyperlink>
-    </w:p>
-    <w:p>
-      <w:pPr>
-        <w:tabs>
-          <w:tab w:val="right" w:pos="9360"/>
-        </w:tabs>
-        <w:spacing w:after="0"/>
-      </w:pPr>
-    </w:p>
-    <w:p>
-      <w:pPr>
-        <w:tabs>
-          <w:tab w:val="right" w:pos="9360"/>
-        </w:tabs>
-        <w:spacing w:after="0"/>
-        <w:rPr>
-          <w:b/>
-          <w:color w:val="4F81BD" w:themeColor="accent1"/>
+        <w:rPr>
+          <w:b/>
+          <w:color w:val="00B0F0"/>
           <w:sz w:val="24"/>
           <w:szCs w:val="24"/>
         </w:rPr>
@@ -901,203 +1360,7 @@
       <w:r>
         <w:rPr>
           <w:b/>
-          <w:color w:val="4F81BD" w:themeColor="accent1"/>
-          <w:sz w:val="24"/>
-          <w:szCs w:val="24"/>
-        </w:rPr>
-        <w:t>CERTIFICATES AND ACCOMPLISHMENTS:</w:t>
-      </w:r>
-    </w:p>
-    <w:p>
-      <w:pPr>
-        <w:pStyle w:val="ListParagraph"/>
-        <w:numPr>
-          <w:ilvl w:val="0"/>
-          <w:numId w:val="5"/>
-        </w:numPr>
-        <w:tabs>
-          <w:tab w:val="right" w:pos="9360"/>
-        </w:tabs>
-        <w:spacing w:after="0"/>
-      </w:pPr>
-      <w:r>
-        <w:t xml:space="preserve">Six Sigma Green Belt </w:t>
-      </w:r>
-      <w:r>
-        <w:t xml:space="preserve">&amp; Orange Belt </w:t>
-      </w:r>
-      <w:r>
-        <w:t>Certification</w:t>
-      </w:r>
-      <w:r>
-        <w:t>s</w:t>
-      </w:r>
-    </w:p>
-    <w:p>
-      <w:pPr>
-        <w:pStyle w:val="ListParagraph"/>
-        <w:numPr>
-          <w:ilvl w:val="0"/>
-          <w:numId w:val="5"/>
-        </w:numPr>
-        <w:tabs>
-          <w:tab w:val="right" w:pos="9360"/>
-        </w:tabs>
-        <w:spacing w:after="0"/>
-        <w:rPr>
-          <w:highlight w:val="yellow"/>
-        </w:rPr>
-      </w:pPr>
-      <w:r>
-        <w:rPr>
-          <w:highlight w:val="yellow"/>
-        </w:rPr>
-        <w:t>Created &amp; maintain/support Mobility Service Manager &amp; Area Manager Dashboards to track account metrics</w:t>
-      </w:r>
-    </w:p>
-    <w:p>
-      <w:pPr>
-        <w:pStyle w:val="ListParagraph"/>
-        <w:numPr>
-          <w:ilvl w:val="0"/>
-          <w:numId w:val="5"/>
-        </w:numPr>
-        <w:tabs>
-          <w:tab w:val="right" w:pos="9360"/>
-        </w:tabs>
-        <w:spacing w:after="0"/>
-        <w:rPr>
-          <w:highlight w:val="yellow"/>
-        </w:rPr>
-      </w:pPr>
-      <w:r>
-        <w:rPr>
-          <w:highlight w:val="yellow"/>
-        </w:rPr>
-        <w:t>Recognized as an AT&amp;T Global Customer Services Service Hero – June 2010 &amp; June 2011</w:t>
-      </w:r>
-    </w:p>
-    <w:p>
-      <w:pPr>
-        <w:pStyle w:val="ListParagraph"/>
-        <w:numPr>
-          <w:ilvl w:val="0"/>
-          <w:numId w:val="5"/>
-        </w:numPr>
-        <w:tabs>
-          <w:tab w:val="right" w:pos="9360"/>
-        </w:tabs>
-        <w:spacing w:after="0"/>
-        <w:rPr>
-          <w:highlight w:val="yellow"/>
-        </w:rPr>
-      </w:pPr>
-      <w:r>
-        <w:rPr>
-          <w:highlight w:val="yellow"/>
-        </w:rPr>
-        <w:t>Won 2012 3rd Quarter IT Innovation Award for TIP Idea</w:t>
-      </w:r>
-    </w:p>
-    <w:p>
-      <w:pPr>
-        <w:pStyle w:val="ListParagraph"/>
-        <w:numPr>
-          <w:ilvl w:val="0"/>
-          <w:numId w:val="5"/>
-        </w:numPr>
-        <w:tabs>
-          <w:tab w:val="right" w:pos="9360"/>
-        </w:tabs>
-        <w:spacing w:after="0"/>
-        <w:rPr>
-          <w:highlight w:val="yellow"/>
-        </w:rPr>
-      </w:pPr>
-      <w:r>
-        <w:rPr>
-          <w:highlight w:val="yellow"/>
-        </w:rPr>
-        <w:t>Won August 2012 Service Sells Award</w:t>
-      </w:r>
-    </w:p>
-    <w:p>
-      <w:pPr>
-        <w:pStyle w:val="ListParagraph"/>
-        <w:numPr>
-          <w:ilvl w:val="0"/>
-          <w:numId w:val="5"/>
-        </w:numPr>
-        <w:tabs>
-          <w:tab w:val="right" w:pos="9360"/>
-        </w:tabs>
-        <w:spacing w:after="0"/>
-        <w:rPr>
-          <w:highlight w:val="yellow"/>
-        </w:rPr>
-      </w:pPr>
-      <w:r>
-        <w:rPr>
-          <w:highlight w:val="yellow"/>
-        </w:rPr>
-        <w:t>Won 2013 2</w:t>
-      </w:r>
-      <w:r>
-        <w:rPr>
-          <w:highlight w:val="yellow"/>
-          <w:vertAlign w:val="superscript"/>
-        </w:rPr>
-        <w:t>nd</w:t>
-      </w:r>
-      <w:r>
-        <w:rPr>
-          <w:highlight w:val="yellow"/>
-        </w:rPr>
-        <w:t xml:space="preserve"> Quarter </w:t>
-      </w:r>
-      <w:r>
-        <w:rPr>
-          <w:highlight w:val="yellow"/>
-        </w:rPr>
-        <w:t xml:space="preserve">Service Management </w:t>
-      </w:r>
-      <w:r>
-        <w:rPr>
-          <w:highlight w:val="yellow"/>
-        </w:rPr>
-        <w:t>White Vest Recognition Award</w:t>
-      </w:r>
-    </w:p>
-    <w:p>
-      <w:pPr>
-        <w:tabs>
-          <w:tab w:val="right" w:pos="9360"/>
-        </w:tabs>
-        <w:spacing w:after="0"/>
-        <w:rPr>
-          <w:b/>
-          <w:sz w:val="24"/>
-          <w:szCs w:val="24"/>
-        </w:rPr>
-      </w:pPr>
-    </w:p>
-    <w:p>
-      <w:pPr>
-        <w:tabs>
-          <w:tab w:val="right" w:pos="9360"/>
-        </w:tabs>
-        <w:spacing w:after="0"/>
-        <w:rPr>
-          <w:b/>
-          <w:color w:val="4F81BD" w:themeColor="accent1"/>
-          <w:sz w:val="24"/>
-          <w:szCs w:val="24"/>
-        </w:rPr>
-      </w:pPr>
-      <w:r>
-        <w:rPr>
-          <w:b/>
-          <w:color w:val="4F81BD" w:themeColor="accent1"/>
+          <w:color w:val="00B0F0"/>
           <w:sz w:val="24"/>
           <w:szCs w:val="24"/>
         </w:rPr>
@@ -1140,362 +1403,11 @@
     </w:p>
     <w:p>
       <w:pPr>
-        <w:pStyle w:val="ListParagraph"/>
-        <w:numPr>
-          <w:ilvl w:val="0"/>
-          <w:numId w:val="2"/>
-        </w:numPr>
-        <w:tabs>
-          <w:tab w:val="left" w:pos="720"/>
-          <w:tab w:val="right" w:pos="9360"/>
-        </w:tabs>
-        <w:spacing w:after="0"/>
-      </w:pPr>
-      <w:r>
-        <w:t xml:space="preserve">MSM Enterprise Customer Newsletter – May 2008 to </w:t>
-      </w:r>
-      <w:r>
-        <w:t>June 2013</w:t>
-      </w:r>
-    </w:p>
-    <w:p>
-      <w:pPr>
-        <w:pStyle w:val="ListParagraph"/>
-        <w:numPr>
-          <w:ilvl w:val="0"/>
-          <w:numId w:val="2"/>
-        </w:numPr>
-        <w:tabs>
-          <w:tab w:val="left" w:pos="720"/>
-          <w:tab w:val="right" w:pos="9360"/>
-        </w:tabs>
-        <w:spacing w:after="0"/>
-      </w:pPr>
-      <w:r>
-        <w:t>SCG W Winning Teams (Reporting Improvement, Innovation, &amp; Excel Education) – February 2010 to October 2010</w:t>
-      </w:r>
-    </w:p>
-    <w:p>
-      <w:pPr>
-        <w:pStyle w:val="ListParagraph"/>
-        <w:numPr>
-          <w:ilvl w:val="0"/>
-          <w:numId w:val="2"/>
-        </w:numPr>
-        <w:tabs>
-          <w:tab w:val="left" w:pos="720"/>
-          <w:tab w:val="right" w:pos="9360"/>
-        </w:tabs>
-        <w:spacing w:after="0"/>
-      </w:pPr>
-      <w:r>
-        <w:t>SMILE/TIM Six Sigma Team – September 2009 to January 2011</w:t>
-      </w:r>
-      <w:r>
-        <w:t xml:space="preserve"> </w:t>
-      </w:r>
-    </w:p>
-    <w:p>
-      <w:pPr>
-        <w:pStyle w:val="ListParagraph"/>
-        <w:numPr>
-          <w:ilvl w:val="0"/>
-          <w:numId w:val="2"/>
-        </w:numPr>
-        <w:tabs>
-          <w:tab w:val="left" w:pos="720"/>
-          <w:tab w:val="right" w:pos="9360"/>
-        </w:tabs>
-        <w:spacing w:after="0"/>
-      </w:pPr>
-      <w:r>
-        <w:t>MSM New Hire Mentor Team – May 2012 to December 2012</w:t>
-      </w:r>
-      <w:r>
-        <w:t xml:space="preserve"> </w:t>
-      </w:r>
-    </w:p>
-    <w:p>
-      <w:pPr>
-        <w:pStyle w:val="ListParagraph"/>
-        <w:numPr>
-          <w:ilvl w:val="0"/>
-          <w:numId w:val="2"/>
-        </w:numPr>
-        <w:tabs>
-          <w:tab w:val="left" w:pos="720"/>
-          <w:tab w:val="right" w:pos="9360"/>
-        </w:tabs>
-        <w:spacing w:after="0"/>
-      </w:pPr>
-      <w:r>
-        <w:t xml:space="preserve">MSM Mobility Mentor Café Team – March 2011 to </w:t>
-      </w:r>
-      <w:r>
-        <w:t>June 2013</w:t>
-      </w:r>
-    </w:p>
-    <w:p>
-      <w:pPr>
-        <w:tabs>
-          <w:tab w:val="right" w:pos="9360"/>
-        </w:tabs>
-        <w:spacing w:after="0"/>
-      </w:pPr>
-    </w:p>
-    <w:p>
-      <w:pPr>
-        <w:tabs>
-          <w:tab w:val="right" w:pos="9360"/>
-        </w:tabs>
-        <w:spacing w:after="0"/>
-        <w:rPr>
-          <w:b/>
-          <w:color w:val="4F81BD" w:themeColor="accent1"/>
-          <w:sz w:val="24"/>
-          <w:szCs w:val="24"/>
-        </w:rPr>
-      </w:pPr>
-      <w:r>
-        <w:rPr>
-          <w:b/>
-          <w:color w:val="4F81BD" w:themeColor="accent1"/>
-          <w:sz w:val="24"/>
-          <w:szCs w:val="24"/>
-        </w:rPr>
-        <w:t>EDUCATION:</w:t>
-      </w:r>
-    </w:p>
-    <w:p>
-      <w:pPr>
         <w:tabs>
           <w:tab w:val="right" w:pos="10620"/>
         </w:tabs>
         <w:spacing w:after="0"/>
-        <w:rPr>
-          <w:b/>
-        </w:rPr>
-      </w:pPr>
-      <w:r>
-        <w:rPr>
-          <w:b/>
-        </w:rPr>
-        <w:t>B.S in</w:t>
-      </w:r>
-      <w:r>
-        <w:rPr>
-          <w:b/>
-        </w:rPr>
-        <w:t xml:space="preserve"> </w:t>
-      </w:r>
-      <w:r>
-        <w:rPr>
-          <w:b/>
-        </w:rPr>
-        <w:t>Computer Science</w:t>
-      </w:r>
-      <w:r>
-        <w:t>, University of Nevada Las Vegas</w:t>
-      </w:r>
-      <w:r>
-        <w:rPr>
-          <w:i/>
-        </w:rPr>
-        <w:t xml:space="preserve"> </w:t>
-      </w:r>
-      <w:r>
-        <w:rPr>
-          <w:i/>
-        </w:rPr>
-        <w:tab/>
-        <w:t>August 2013</w:t>
-      </w:r>
-      <w:r>
-        <w:rPr>
-          <w:i/>
-        </w:rPr>
-        <w:t xml:space="preserve"> to May 201</w:t>
-      </w:r>
-      <w:r>
-        <w:rPr>
-          <w:i/>
-        </w:rPr>
-        <w:t>7</w:t>
-      </w:r>
-      <w:r>
-        <w:rPr>
-          <w:i/>
-        </w:rPr>
-        <w:t xml:space="preserve"> (</w:t>
-      </w:r>
-      <w:r>
-        <w:rPr>
-          <w:i/>
-        </w:rPr>
-        <w:t>In Progress</w:t>
-      </w:r>
-      <w:r>
-        <w:rPr>
-          <w:i/>
-        </w:rPr>
-        <w:t>)</w:t>
-      </w:r>
-    </w:p>
-    <w:p>
-      <w:pPr>
-        <w:tabs>
-          <w:tab w:val="right" w:pos="9360"/>
-        </w:tabs>
-        <w:spacing w:after="0"/>
-        <w:rPr>
-          <w:i/>
-        </w:rPr>
-      </w:pPr>
-    </w:p>
-    <w:p>
-      <w:pPr>
-        <w:tabs>
-          <w:tab w:val="right" w:pos="10620"/>
-        </w:tabs>
-        <w:spacing w:after="0"/>
-      </w:pPr>
-      <w:proofErr w:type="spellStart"/>
-      <w:proofErr w:type="gramStart"/>
-      <w:r>
-        <w:rPr>
-          <w:b/>
-        </w:rPr>
-        <w:t>iOS</w:t>
-      </w:r>
-      <w:proofErr w:type="spellEnd"/>
-      <w:proofErr w:type="gramEnd"/>
-      <w:r>
-        <w:rPr>
-          <w:b/>
-        </w:rPr>
-        <w:t xml:space="preserve"> </w:t>
-      </w:r>
-      <w:proofErr w:type="spellStart"/>
-      <w:r>
-        <w:rPr>
-          <w:b/>
-        </w:rPr>
-        <w:t>Nanodegree</w:t>
-      </w:r>
-      <w:proofErr w:type="spellEnd"/>
-      <w:r>
-        <w:t xml:space="preserve">, </w:t>
-      </w:r>
-      <w:proofErr w:type="spellStart"/>
-      <w:r>
-        <w:t>Udacity</w:t>
-      </w:r>
-      <w:proofErr w:type="spellEnd"/>
-      <w:r>
-        <w:tab/>
-      </w:r>
-      <w:r>
-        <w:rPr>
-          <w:i/>
-        </w:rPr>
-        <w:t>March</w:t>
-      </w:r>
-      <w:r>
-        <w:rPr>
-          <w:i/>
-        </w:rPr>
-        <w:t xml:space="preserve"> 201</w:t>
-      </w:r>
-      <w:r>
-        <w:rPr>
-          <w:i/>
-        </w:rPr>
-        <w:t>5</w:t>
-      </w:r>
-      <w:r>
-        <w:rPr>
-          <w:i/>
-        </w:rPr>
-        <w:t xml:space="preserve"> to </w:t>
-      </w:r>
-      <w:r>
-        <w:rPr>
-          <w:i/>
-        </w:rPr>
-        <w:t>November 2015 (</w:t>
-      </w:r>
-      <w:r>
-        <w:rPr>
-          <w:i/>
-        </w:rPr>
-        <w:t>In Progress</w:t>
-      </w:r>
-      <w:r>
-        <w:rPr>
-          <w:i/>
-        </w:rPr>
-        <w:t>)</w:t>
-      </w:r>
-      <w:r>
-        <w:br/>
-      </w:r>
-    </w:p>
-    <w:p>
-      <w:pPr>
-        <w:tabs>
-          <w:tab w:val="right" w:pos="10620"/>
-        </w:tabs>
-        <w:spacing w:after="0"/>
-      </w:pPr>
-      <w:r>
-        <w:rPr>
-          <w:b/>
-        </w:rPr>
-        <w:t>Associate of Arts</w:t>
-      </w:r>
-      <w:r>
-        <w:rPr>
-          <w:b/>
-        </w:rPr>
-        <w:t xml:space="preserve">, </w:t>
-      </w:r>
-      <w:r>
-        <w:rPr>
-          <w:b/>
-        </w:rPr>
-        <w:t>High Honors</w:t>
-      </w:r>
-      <w:r>
-        <w:t>,</w:t>
-      </w:r>
-      <w:r>
-        <w:t xml:space="preserve"> College of Southern Nevada</w:t>
-      </w:r>
-      <w:r>
-        <w:tab/>
-      </w:r>
-      <w:r>
-        <w:rPr>
-          <w:i/>
-        </w:rPr>
-        <w:t>January 2011 to May 2013</w:t>
-      </w:r>
-    </w:p>
-    <w:p>
-      <w:pPr>
-        <w:pStyle w:val="ListParagraph"/>
-        <w:numPr>
-          <w:ilvl w:val="0"/>
-          <w:numId w:val="8"/>
-        </w:numPr>
-        <w:tabs>
-          <w:tab w:val="right" w:pos="10620"/>
-        </w:tabs>
-        <w:spacing w:after="0"/>
-      </w:pPr>
-      <w:r>
-        <w:t>Phi Theta Kappa Honor Society</w:t>
-      </w:r>
+      </w:pPr>
     </w:p>
     <w:sectPr>
       <w:pgSz w:w="12240" w:h="15840"/>
@@ -1736,6 +1648,119 @@
     </w:lvl>
   </w:abstractNum>
   <w:abstractNum w:abstractNumId="2">
+    <w:nsid w:val="48BE767C"/>
+    <w:multiLevelType w:val="hybridMultilevel"/>
+    <w:tmpl w:val="6508604E"/>
+    <w:lvl w:ilvl="0" w:tplc="04090001">
+      <w:start w:val="1"/>
+      <w:numFmt w:val="bullet"/>
+      <w:lvlText w:val=""/>
+      <w:lvlJc w:val="left"/>
+      <w:pPr>
+        <w:ind w:left="720" w:hanging="360"/>
+      </w:pPr>
+      <w:rPr>
+        <w:rFonts w:ascii="Symbol" w:hAnsi="Symbol" w:hint="default"/>
+      </w:rPr>
+    </w:lvl>
+    <w:lvl w:ilvl="1" w:tplc="04090003" w:tentative="1">
+      <w:start w:val="1"/>
+      <w:numFmt w:val="bullet"/>
+      <w:lvlText w:val="o"/>
+      <w:lvlJc w:val="left"/>
+      <w:pPr>
+        <w:ind w:left="1440" w:hanging="360"/>
+      </w:pPr>
+      <w:rPr>
+        <w:rFonts w:ascii="Courier New" w:hAnsi="Courier New" w:hint="default"/>
+      </w:rPr>
+    </w:lvl>
+    <w:lvl w:ilvl="2" w:tplc="04090005" w:tentative="1">
+      <w:start w:val="1"/>
+      <w:numFmt w:val="bullet"/>
+      <w:lvlText w:val=""/>
+      <w:lvlJc w:val="left"/>
+      <w:pPr>
+        <w:ind w:left="2160" w:hanging="360"/>
+      </w:pPr>
+      <w:rPr>
+        <w:rFonts w:ascii="Wingdings" w:hAnsi="Wingdings" w:hint="default"/>
+      </w:rPr>
+    </w:lvl>
+    <w:lvl w:ilvl="3" w:tplc="04090001" w:tentative="1">
+      <w:start w:val="1"/>
+      <w:numFmt w:val="bullet"/>
+      <w:lvlText w:val=""/>
+      <w:lvlJc w:val="left"/>
+      <w:pPr>
+        <w:ind w:left="2880" w:hanging="360"/>
+      </w:pPr>
+      <w:rPr>
+        <w:rFonts w:ascii="Symbol" w:hAnsi="Symbol" w:hint="default"/>
+      </w:rPr>
+    </w:lvl>
+    <w:lvl w:ilvl="4" w:tplc="04090003" w:tentative="1">
+      <w:start w:val="1"/>
+      <w:numFmt w:val="bullet"/>
+      <w:lvlText w:val="o"/>
+      <w:lvlJc w:val="left"/>
+      <w:pPr>
+        <w:ind w:left="3600" w:hanging="360"/>
+      </w:pPr>
+      <w:rPr>
+        <w:rFonts w:ascii="Courier New" w:hAnsi="Courier New" w:hint="default"/>
+      </w:rPr>
+    </w:lvl>
+    <w:lvl w:ilvl="5" w:tplc="04090005" w:tentative="1">
+      <w:start w:val="1"/>
+      <w:numFmt w:val="bullet"/>
+      <w:lvlText w:val=""/>
+      <w:lvlJc w:val="left"/>
+      <w:pPr>
+        <w:ind w:left="4320" w:hanging="360"/>
+      </w:pPr>
+      <w:rPr>
+        <w:rFonts w:ascii="Wingdings" w:hAnsi="Wingdings" w:hint="default"/>
+      </w:rPr>
+    </w:lvl>
+    <w:lvl w:ilvl="6" w:tplc="04090001" w:tentative="1">
+      <w:start w:val="1"/>
+      <w:numFmt w:val="bullet"/>
+      <w:lvlText w:val=""/>
+      <w:lvlJc w:val="left"/>
+      <w:pPr>
+        <w:ind w:left="5040" w:hanging="360"/>
+      </w:pPr>
+      <w:rPr>
+        <w:rFonts w:ascii="Symbol" w:hAnsi="Symbol" w:hint="default"/>
+      </w:rPr>
+    </w:lvl>
+    <w:lvl w:ilvl="7" w:tplc="04090003" w:tentative="1">
+      <w:start w:val="1"/>
+      <w:numFmt w:val="bullet"/>
+      <w:lvlText w:val="o"/>
+      <w:lvlJc w:val="left"/>
+      <w:pPr>
+        <w:ind w:left="5760" w:hanging="360"/>
+      </w:pPr>
+      <w:rPr>
+        <w:rFonts w:ascii="Courier New" w:hAnsi="Courier New" w:hint="default"/>
+      </w:rPr>
+    </w:lvl>
+    <w:lvl w:ilvl="8" w:tplc="04090005" w:tentative="1">
+      <w:start w:val="1"/>
+      <w:numFmt w:val="bullet"/>
+      <w:lvlText w:val=""/>
+      <w:lvlJc w:val="left"/>
+      <w:pPr>
+        <w:ind w:left="6480" w:hanging="360"/>
+      </w:pPr>
+      <w:rPr>
+        <w:rFonts w:ascii="Wingdings" w:hAnsi="Wingdings" w:hint="default"/>
+      </w:rPr>
+    </w:lvl>
+  </w:abstractNum>
+  <w:abstractNum w:abstractNumId="3">
     <w:nsid w:val="49B205C4"/>
     <w:multiLevelType w:val="hybridMultilevel"/>
     <w:tmpl w:val="9D5C759E"/>
@@ -1848,7 +1873,7 @@
       </w:rPr>
     </w:lvl>
   </w:abstractNum>
-  <w:abstractNum w:abstractNumId="3">
+  <w:abstractNum w:abstractNumId="4">
     <w:nsid w:val="59A14133"/>
     <w:multiLevelType w:val="hybridMultilevel"/>
     <w:tmpl w:val="05F6F0D8"/>
@@ -1961,10 +1986,10 @@
       </w:rPr>
     </w:lvl>
   </w:abstractNum>
-  <w:abstractNum w:abstractNumId="4">
+  <w:abstractNum w:abstractNumId="5">
     <w:nsid w:val="65D571C4"/>
     <w:multiLevelType w:val="hybridMultilevel"/>
-    <w:tmpl w:val="558EB508"/>
+    <w:tmpl w:val="761810B6"/>
     <w:lvl w:ilvl="0" w:tplc="04090001">
       <w:start w:val="1"/>
       <w:numFmt w:val="bullet"/>
@@ -2074,7 +2099,7 @@
       </w:rPr>
     </w:lvl>
   </w:abstractNum>
-  <w:abstractNum w:abstractNumId="5">
+  <w:abstractNum w:abstractNumId="6">
     <w:nsid w:val="6ED06010"/>
     <w:multiLevelType w:val="hybridMultilevel"/>
     <w:tmpl w:val="10782302"/>
@@ -2187,7 +2212,7 @@
       </w:rPr>
     </w:lvl>
   </w:abstractNum>
-  <w:abstractNum w:abstractNumId="6">
+  <w:abstractNum w:abstractNumId="7">
     <w:nsid w:val="6F1B21E3"/>
     <w:multiLevelType w:val="hybridMultilevel"/>
     <w:tmpl w:val="75B4DE70"/>
@@ -2300,7 +2325,7 @@
       </w:rPr>
     </w:lvl>
   </w:abstractNum>
-  <w:abstractNum w:abstractNumId="7">
+  <w:abstractNum w:abstractNumId="8">
     <w:nsid w:val="724D42DF"/>
     <w:multiLevelType w:val="hybridMultilevel"/>
     <w:tmpl w:val="6E52B8DE"/>
@@ -2414,28 +2439,31 @@
     </w:lvl>
   </w:abstractNum>
   <w:num w:numId="1">
-    <w:abstractNumId w:val="6"/>
+    <w:abstractNumId w:val="7"/>
   </w:num>
   <w:num w:numId="2">
-    <w:abstractNumId w:val="2"/>
+    <w:abstractNumId w:val="3"/>
   </w:num>
   <w:num w:numId="3">
-    <w:abstractNumId w:val="5"/>
+    <w:abstractNumId w:val="6"/>
   </w:num>
   <w:num w:numId="4">
     <w:abstractNumId w:val="1"/>
   </w:num>
   <w:num w:numId="5">
-    <w:abstractNumId w:val="7"/>
+    <w:abstractNumId w:val="8"/>
   </w:num>
   <w:num w:numId="6">
-    <w:abstractNumId w:val="3"/>
+    <w:abstractNumId w:val="4"/>
   </w:num>
   <w:num w:numId="7">
     <w:abstractNumId w:val="0"/>
   </w:num>
   <w:num w:numId="8">
-    <w:abstractNumId w:val="4"/>
+    <w:abstractNumId w:val="5"/>
+  </w:num>
+  <w:num w:numId="9">
+    <w:abstractNumId w:val="2"/>
   </w:num>
 </w:numbering>
 </file>
@@ -3189,4 +3217,16 @@
   <a:objectDefaults/>
   <a:extraClrSchemeLst/>
 </a:theme>
+</file>
+
+<file path=customXml/item1.xml><?xml version="1.0" encoding="utf-8"?>
+<b:Sources xmlns:b="http://schemas.openxmlformats.org/officeDocument/2006/bibliography" xmlns="http://schemas.openxmlformats.org/officeDocument/2006/bibliography" SelectedStyle="/APA.XSL" StyleName="APA"/>
+</file>
+
+<file path=customXml/itemProps1.xml><?xml version="1.0" encoding="utf-8"?>
+<ds:datastoreItem xmlns:ds="http://schemas.openxmlformats.org/officeDocument/2006/customXml" ds:itemID="{04D17A18-5EF8-6340-A031-C9F25A1A13A7}">
+  <ds:schemaRefs>
+    <ds:schemaRef ds:uri="http://schemas.openxmlformats.org/officeDocument/2006/bibliography"/>
+  </ds:schemaRefs>
+</ds:datastoreItem>
 </file>
</xml_diff>